<commit_message>
DESCW-967 include project count and totals
* also fixed the project sponsor duplication
* also adds a view to the schema of our pmo database
</commit_message>
<xml_diff>
--- a/backend/reports/docx/rpt_PA_Ministry.docx
+++ b/backend/reports/docx/rpt_PA_Ministry.docx
@@ -27,14 +27,14 @@
       </w:tblPr>
       <w:tblGrid>
         <w:gridCol w:w="993"/>
-        <w:gridCol w:w="389"/>
+        <w:gridCol w:w="388"/>
         <w:gridCol w:w="460"/>
-        <w:gridCol w:w="2412"/>
-        <w:gridCol w:w="1559"/>
-        <w:gridCol w:w="6238"/>
-        <w:gridCol w:w="1131"/>
-        <w:gridCol w:w="1029"/>
-        <w:gridCol w:w="1850"/>
+        <w:gridCol w:w="2695"/>
+        <w:gridCol w:w="1701"/>
+        <w:gridCol w:w="5385"/>
+        <w:gridCol w:w="1135"/>
+        <w:gridCol w:w="1277"/>
+        <w:gridCol w:w="2027"/>
         <w:gridCol w:w="1870"/>
         <w:gridCol w:w="1709"/>
       </w:tblGrid>
@@ -51,6 +51,7 @@
               <w:bottom w:val="nil"/>
             </w:tcBorders>
             <w:shd w:val="clear" w:color="auto" w:fill="C5D9F0"/>
+            <w:vAlign w:val="center"/>
           </w:tcPr>
           <w:p>
             <w:pPr>
@@ -245,7 +246,7 @@
         </w:tc>
         <w:tc>
           <w:tcPr>
-            <w:tcW w:w="614" w:type="pct"/>
+            <w:tcW w:w="686" w:type="pct"/>
             <w:tcBorders>
               <w:bottom w:val="nil"/>
             </w:tcBorders>
@@ -267,7 +268,7 @@
         </w:tc>
         <w:tc>
           <w:tcPr>
-            <w:tcW w:w="397" w:type="pct"/>
+            <w:tcW w:w="433" w:type="pct"/>
             <w:tcBorders>
               <w:bottom w:val="nil"/>
             </w:tcBorders>
@@ -299,7 +300,7 @@
         </w:tc>
         <w:tc>
           <w:tcPr>
-            <w:tcW w:w="1588" w:type="pct"/>
+            <w:tcW w:w="1371" w:type="pct"/>
             <w:tcBorders>
               <w:bottom w:val="nil"/>
             </w:tcBorders>
@@ -331,7 +332,7 @@
         </w:tc>
         <w:tc>
           <w:tcPr>
-            <w:tcW w:w="288" w:type="pct"/>
+            <w:tcW w:w="289" w:type="pct"/>
             <w:tcBorders>
               <w:bottom w:val="nil"/>
             </w:tcBorders>
@@ -363,7 +364,7 @@
         </w:tc>
         <w:tc>
           <w:tcPr>
-            <w:tcW w:w="262" w:type="pct"/>
+            <w:tcW w:w="325" w:type="pct"/>
             <w:tcBorders>
               <w:bottom w:val="nil"/>
             </w:tcBorders>
@@ -395,7 +396,7 @@
         </w:tc>
         <w:tc>
           <w:tcPr>
-            <w:tcW w:w="471" w:type="pct"/>
+            <w:tcW w:w="516" w:type="pct"/>
             <w:tcBorders>
               <w:bottom w:val="nil"/>
             </w:tcBorders>
@@ -404,7 +405,6 @@
           </w:tcPr>
           <w:p>
             <w:pPr>
-              <w:ind w:right="-481"/>
               <w:contextualSpacing/>
               <w:rPr>
                 <w:b/>
@@ -509,7 +509,6 @@
               <w:top w:w="0" w:type="dxa"/>
               <w:bottom w:w="0" w:type="dxa"/>
             </w:tcMar>
-            <w:vAlign w:val="center"/>
           </w:tcPr>
           <w:p>
             <w:pPr>
@@ -879,7 +878,7 @@
         </w:tc>
         <w:tc>
           <w:tcPr>
-            <w:tcW w:w="614" w:type="pct"/>
+            <w:tcW w:w="686" w:type="pct"/>
             <w:tcBorders>
               <w:bottom w:val="nil"/>
             </w:tcBorders>
@@ -932,7 +931,7 @@
         </w:tc>
         <w:tc>
           <w:tcPr>
-            <w:tcW w:w="397" w:type="pct"/>
+            <w:tcW w:w="433" w:type="pct"/>
             <w:tcBorders>
               <w:bottom w:val="nil"/>
             </w:tcBorders>
@@ -985,7 +984,7 @@
         </w:tc>
         <w:tc>
           <w:tcPr>
-            <w:tcW w:w="1588" w:type="pct"/>
+            <w:tcW w:w="1371" w:type="pct"/>
             <w:tcBorders>
               <w:bottom w:val="nil"/>
             </w:tcBorders>
@@ -1032,7 +1031,7 @@
         </w:tc>
         <w:tc>
           <w:tcPr>
-            <w:tcW w:w="288" w:type="pct"/>
+            <w:tcW w:w="289" w:type="pct"/>
             <w:tcBorders>
               <w:bottom w:val="nil"/>
             </w:tcBorders>
@@ -1095,7 +1094,7 @@
         </w:tc>
         <w:tc>
           <w:tcPr>
-            <w:tcW w:w="262" w:type="pct"/>
+            <w:tcW w:w="325" w:type="pct"/>
             <w:tcBorders>
               <w:bottom w:val="nil"/>
             </w:tcBorders>
@@ -1169,7 +1168,7 @@
         </w:tc>
         <w:tc>
           <w:tcPr>
-            <w:tcW w:w="471" w:type="pct"/>
+            <w:tcW w:w="516" w:type="pct"/>
             <w:tcBorders>
               <w:bottom w:val="nil"/>
             </w:tcBorders>
@@ -1356,15 +1355,7 @@
                 <w:sz w:val="18"/>
                 <w:szCs w:val="18"/>
               </w:rPr>
-              <w:t>{</w:t>
-            </w:r>
-            <w:r>
-              <w:rPr>
-                <w:color w:val="000000" w:themeColor="text1"/>
-                <w:sz w:val="18"/>
-                <w:szCs w:val="18"/>
-              </w:rPr>
-              <w:t>$project</w:t>
+              <w:t>{$project</w:t>
             </w:r>
             <w:r>
               <w:rPr>
@@ -1424,7 +1415,7 @@
         </w:tc>
         <w:tc>
           <w:tcPr>
-            <w:tcW w:w="614" w:type="pct"/>
+            <w:tcW w:w="686" w:type="pct"/>
             <w:tcBorders>
               <w:bottom w:val="nil"/>
             </w:tcBorders>
@@ -1442,7 +1433,7 @@
         </w:tc>
         <w:tc>
           <w:tcPr>
-            <w:tcW w:w="397" w:type="pct"/>
+            <w:tcW w:w="433" w:type="pct"/>
             <w:tcBorders>
               <w:bottom w:val="nil"/>
             </w:tcBorders>
@@ -1460,7 +1451,7 @@
         </w:tc>
         <w:tc>
           <w:tcPr>
-            <w:tcW w:w="1588" w:type="pct"/>
+            <w:tcW w:w="1371" w:type="pct"/>
             <w:tcBorders>
               <w:bottom w:val="nil"/>
             </w:tcBorders>
@@ -1479,7 +1470,7 @@
         </w:tc>
         <w:tc>
           <w:tcPr>
-            <w:tcW w:w="288" w:type="pct"/>
+            <w:tcW w:w="289" w:type="pct"/>
             <w:tcBorders>
               <w:bottom w:val="nil"/>
             </w:tcBorders>
@@ -1497,7 +1488,7 @@
         </w:tc>
         <w:tc>
           <w:tcPr>
-            <w:tcW w:w="262" w:type="pct"/>
+            <w:tcW w:w="325" w:type="pct"/>
             <w:tcBorders>
               <w:bottom w:val="nil"/>
             </w:tcBorders>
@@ -1516,7 +1507,7 @@
         </w:tc>
         <w:tc>
           <w:tcPr>
-            <w:tcW w:w="471" w:type="pct"/>
+            <w:tcW w:w="516" w:type="pct"/>
             <w:tcBorders>
               <w:bottom w:val="nil"/>
             </w:tcBorders>
@@ -1573,14 +1564,432 @@
       <w:tr>
         <w:trPr>
           <w:cantSplit/>
-          <w:trHeight w:val="454"/>
+          <w:trHeight w:val="99"/>
+        </w:trPr>
+        <w:tc>
+          <w:tcPr>
+            <w:tcW w:w="253" w:type="pct"/>
+            <w:tcBorders>
+              <w:bottom w:val="single" w:sz="4" w:space="0" w:color="auto"/>
+            </w:tcBorders>
+            <w:shd w:val="clear" w:color="auto" w:fill="auto"/>
+          </w:tcPr>
+          <w:p>
+            <w:pPr>
+              <w:ind w:right="3"/>
+              <w:rPr>
+                <w:color w:val="000000" w:themeColor="text1"/>
+                <w:sz w:val="18"/>
+                <w:szCs w:val="18"/>
+              </w:rPr>
+            </w:pPr>
+          </w:p>
+        </w:tc>
+        <w:tc>
+          <w:tcPr>
+            <w:tcW w:w="216" w:type="pct"/>
+            <w:gridSpan w:val="2"/>
+            <w:tcBorders>
+              <w:bottom w:val="single" w:sz="4" w:space="0" w:color="auto"/>
+            </w:tcBorders>
+            <w:shd w:val="clear" w:color="auto" w:fill="auto"/>
+          </w:tcPr>
+          <w:p>
+            <w:pPr>
+              <w:rPr>
+                <w:color w:val="000000" w:themeColor="text1"/>
+                <w:sz w:val="18"/>
+                <w:szCs w:val="18"/>
+              </w:rPr>
+            </w:pPr>
+          </w:p>
+        </w:tc>
+        <w:tc>
+          <w:tcPr>
+            <w:tcW w:w="686" w:type="pct"/>
+            <w:tcBorders>
+              <w:bottom w:val="single" w:sz="4" w:space="0" w:color="auto"/>
+            </w:tcBorders>
+            <w:shd w:val="clear" w:color="auto" w:fill="auto"/>
+          </w:tcPr>
+          <w:p>
+            <w:pPr>
+              <w:rPr>
+                <w:b/>
+                <w:bCs/>
+                <w:color w:val="000000" w:themeColor="text1"/>
+                <w:sz w:val="18"/>
+                <w:szCs w:val="18"/>
+              </w:rPr>
+            </w:pPr>
+            <w:r>
+              <w:rPr>
+                <w:b/>
+                <w:bCs/>
+                <w:color w:val="000000" w:themeColor="text1"/>
+                <w:sz w:val="18"/>
+                <w:szCs w:val="18"/>
+              </w:rPr>
+              <w:t>Number of Projects</w:t>
+            </w:r>
+            <w:proofErr w:type="gramStart"/>
+            <w:r>
+              <w:rPr>
+                <w:b/>
+                <w:bCs/>
+                <w:color w:val="000000" w:themeColor="text1"/>
+                <w:sz w:val="18"/>
+                <w:szCs w:val="18"/>
+              </w:rPr>
+              <w:t>:</w:t>
+            </w:r>
+            <w:r>
+              <w:rPr>
+                <w:b/>
+                <w:bCs/>
+                <w:color w:val="000000" w:themeColor="text1"/>
+                <w:sz w:val="18"/>
+                <w:szCs w:val="18"/>
+              </w:rPr>
+              <w:t xml:space="preserve">  {</w:t>
+            </w:r>
+            <w:proofErr w:type="spellStart"/>
+            <w:proofErr w:type="gramEnd"/>
+            <w:r>
+              <w:rPr>
+                <w:b/>
+                <w:bCs/>
+                <w:color w:val="000000" w:themeColor="text1"/>
+                <w:sz w:val="18"/>
+                <w:szCs w:val="18"/>
+              </w:rPr>
+              <w:t>d.ministries</w:t>
+            </w:r>
+            <w:proofErr w:type="spellEnd"/>
+            <w:r>
+              <w:rPr>
+                <w:b/>
+                <w:bCs/>
+                <w:color w:val="000000" w:themeColor="text1"/>
+                <w:sz w:val="18"/>
+                <w:szCs w:val="18"/>
+              </w:rPr>
+              <w:t>[</w:t>
+            </w:r>
+            <w:proofErr w:type="spellStart"/>
+            <w:r>
+              <w:rPr>
+                <w:b/>
+                <w:bCs/>
+                <w:color w:val="000000" w:themeColor="text1"/>
+                <w:sz w:val="18"/>
+                <w:szCs w:val="18"/>
+              </w:rPr>
+              <w:t>i</w:t>
+            </w:r>
+            <w:proofErr w:type="spellEnd"/>
+            <w:r>
+              <w:rPr>
+                <w:b/>
+                <w:bCs/>
+                <w:color w:val="000000" w:themeColor="text1"/>
+                <w:sz w:val="18"/>
+                <w:szCs w:val="18"/>
+              </w:rPr>
+              <w:t>].</w:t>
+            </w:r>
+            <w:proofErr w:type="spellStart"/>
+            <w:r>
+              <w:rPr>
+                <w:b/>
+                <w:bCs/>
+                <w:color w:val="000000" w:themeColor="text1"/>
+                <w:sz w:val="18"/>
+                <w:szCs w:val="18"/>
+              </w:rPr>
+              <w:t>number_of_projects</w:t>
+            </w:r>
+            <w:proofErr w:type="spellEnd"/>
+            <w:r>
+              <w:rPr>
+                <w:b/>
+                <w:bCs/>
+                <w:color w:val="000000" w:themeColor="text1"/>
+                <w:sz w:val="18"/>
+                <w:szCs w:val="18"/>
+              </w:rPr>
+              <w:t>}</w:t>
+            </w:r>
+          </w:p>
+        </w:tc>
+        <w:tc>
+          <w:tcPr>
+            <w:tcW w:w="433" w:type="pct"/>
+            <w:tcBorders>
+              <w:bottom w:val="single" w:sz="4" w:space="0" w:color="auto"/>
+            </w:tcBorders>
+            <w:shd w:val="clear" w:color="auto" w:fill="auto"/>
+          </w:tcPr>
+          <w:p>
+            <w:pPr>
+              <w:rPr>
+                <w:color w:val="000000" w:themeColor="text1"/>
+                <w:sz w:val="18"/>
+                <w:szCs w:val="18"/>
+              </w:rPr>
+            </w:pPr>
+          </w:p>
+        </w:tc>
+        <w:tc>
+          <w:tcPr>
+            <w:tcW w:w="1371" w:type="pct"/>
+            <w:tcBorders>
+              <w:bottom w:val="single" w:sz="4" w:space="0" w:color="auto"/>
+            </w:tcBorders>
+            <w:shd w:val="clear" w:color="auto" w:fill="auto"/>
+          </w:tcPr>
+          <w:p>
+            <w:pPr>
+              <w:ind w:right="141"/>
+              <w:rPr>
+                <w:color w:val="000000" w:themeColor="text1"/>
+                <w:sz w:val="18"/>
+                <w:szCs w:val="18"/>
+              </w:rPr>
+            </w:pPr>
+          </w:p>
+        </w:tc>
+        <w:tc>
+          <w:tcPr>
+            <w:tcW w:w="289" w:type="pct"/>
+            <w:tcBorders>
+              <w:bottom w:val="single" w:sz="4" w:space="0" w:color="auto"/>
+            </w:tcBorders>
+            <w:shd w:val="clear" w:color="auto" w:fill="auto"/>
+          </w:tcPr>
+          <w:p>
+            <w:pPr>
+              <w:rPr>
+                <w:color w:val="000000" w:themeColor="text1"/>
+                <w:sz w:val="18"/>
+                <w:szCs w:val="18"/>
+              </w:rPr>
+            </w:pPr>
+          </w:p>
+        </w:tc>
+        <w:tc>
+          <w:tcPr>
+            <w:tcW w:w="325" w:type="pct"/>
+            <w:tcBorders>
+              <w:bottom w:val="single" w:sz="4" w:space="0" w:color="auto"/>
+            </w:tcBorders>
+            <w:shd w:val="clear" w:color="auto" w:fill="auto"/>
+          </w:tcPr>
+          <w:p>
+            <w:pPr>
+              <w:ind w:right="-105"/>
+              <w:rPr>
+                <w:b/>
+                <w:bCs/>
+                <w:color w:val="000000" w:themeColor="text1"/>
+                <w:sz w:val="18"/>
+                <w:szCs w:val="18"/>
+              </w:rPr>
+            </w:pPr>
+            <w:r>
+              <w:rPr>
+                <w:b/>
+                <w:bCs/>
+                <w:color w:val="000000" w:themeColor="text1"/>
+                <w:sz w:val="18"/>
+                <w:szCs w:val="18"/>
+              </w:rPr>
+              <w:t>Total Budget</w:t>
+            </w:r>
+          </w:p>
+        </w:tc>
+        <w:tc>
+          <w:tcPr>
+            <w:tcW w:w="516" w:type="pct"/>
+            <w:tcBorders>
+              <w:bottom w:val="single" w:sz="4" w:space="0" w:color="auto"/>
+            </w:tcBorders>
+            <w:shd w:val="clear" w:color="auto" w:fill="auto"/>
+          </w:tcPr>
+          <w:p>
+            <w:pPr>
+              <w:contextualSpacing/>
+              <w:jc w:val="right"/>
+              <w:rPr>
+                <w:b/>
+                <w:bCs/>
+                <w:color w:val="000000" w:themeColor="text1"/>
+                <w:sz w:val="18"/>
+                <w:szCs w:val="18"/>
+              </w:rPr>
+            </w:pPr>
+            <w:r>
+              <w:rPr>
+                <w:b/>
+                <w:bCs/>
+                <w:color w:val="000000" w:themeColor="text1"/>
+                <w:sz w:val="18"/>
+                <w:szCs w:val="18"/>
+              </w:rPr>
+              <w:t>{</w:t>
+            </w:r>
+            <w:proofErr w:type="spellStart"/>
+            <w:proofErr w:type="gramStart"/>
+            <w:r>
+              <w:rPr>
+                <w:b/>
+                <w:bCs/>
+                <w:color w:val="000000" w:themeColor="text1"/>
+                <w:sz w:val="18"/>
+                <w:szCs w:val="18"/>
+              </w:rPr>
+              <w:t>d.ministries</w:t>
+            </w:r>
+            <w:proofErr w:type="spellEnd"/>
+            <w:proofErr w:type="gramEnd"/>
+            <w:r>
+              <w:rPr>
+                <w:b/>
+                <w:bCs/>
+                <w:color w:val="000000" w:themeColor="text1"/>
+                <w:sz w:val="18"/>
+                <w:szCs w:val="18"/>
+              </w:rPr>
+              <w:t>[</w:t>
+            </w:r>
+            <w:proofErr w:type="spellStart"/>
+            <w:r>
+              <w:rPr>
+                <w:b/>
+                <w:bCs/>
+                <w:color w:val="000000" w:themeColor="text1"/>
+                <w:sz w:val="18"/>
+                <w:szCs w:val="18"/>
+              </w:rPr>
+              <w:t>i</w:t>
+            </w:r>
+            <w:proofErr w:type="spellEnd"/>
+            <w:r>
+              <w:rPr>
+                <w:b/>
+                <w:bCs/>
+                <w:color w:val="000000" w:themeColor="text1"/>
+                <w:sz w:val="18"/>
+                <w:szCs w:val="18"/>
+              </w:rPr>
+              <w:t>]</w:t>
+            </w:r>
+          </w:p>
+          <w:p>
+            <w:pPr>
+              <w:contextualSpacing/>
+              <w:jc w:val="right"/>
+              <w:rPr>
+                <w:b/>
+                <w:bCs/>
+                <w:color w:val="000000" w:themeColor="text1"/>
+                <w:sz w:val="18"/>
+                <w:szCs w:val="18"/>
+              </w:rPr>
+            </w:pPr>
+            <w:proofErr w:type="gramStart"/>
+            <w:r>
+              <w:rPr>
+                <w:b/>
+                <w:bCs/>
+                <w:color w:val="000000" w:themeColor="text1"/>
+                <w:sz w:val="18"/>
+                <w:szCs w:val="18"/>
+              </w:rPr>
+              <w:t>.</w:t>
+            </w:r>
+            <w:proofErr w:type="spellStart"/>
+            <w:r>
+              <w:rPr>
+                <w:b/>
+                <w:bCs/>
+                <w:color w:val="000000" w:themeColor="text1"/>
+                <w:sz w:val="18"/>
+                <w:szCs w:val="18"/>
+              </w:rPr>
+              <w:t>total</w:t>
+            </w:r>
+            <w:proofErr w:type="gramEnd"/>
+            <w:r>
+              <w:rPr>
+                <w:b/>
+                <w:bCs/>
+                <w:color w:val="000000" w:themeColor="text1"/>
+                <w:sz w:val="18"/>
+                <w:szCs w:val="18"/>
+              </w:rPr>
+              <w:t>_per_ministry</w:t>
+            </w:r>
+            <w:proofErr w:type="spellEnd"/>
+            <w:r>
+              <w:rPr>
+                <w:b/>
+                <w:bCs/>
+                <w:color w:val="000000" w:themeColor="text1"/>
+                <w:sz w:val="18"/>
+                <w:szCs w:val="18"/>
+              </w:rPr>
+              <w:t>}</w:t>
+            </w:r>
+          </w:p>
+        </w:tc>
+        <w:tc>
+          <w:tcPr>
+            <w:tcW w:w="476" w:type="pct"/>
+            <w:tcBorders>
+              <w:bottom w:val="single" w:sz="4" w:space="0" w:color="auto"/>
+            </w:tcBorders>
+            <w:shd w:val="clear" w:color="auto" w:fill="auto"/>
+          </w:tcPr>
+          <w:p>
+            <w:pPr>
+              <w:rPr>
+                <w:color w:val="000000" w:themeColor="text1"/>
+                <w:sz w:val="18"/>
+                <w:szCs w:val="18"/>
+              </w:rPr>
+            </w:pPr>
+          </w:p>
+        </w:tc>
+        <w:tc>
+          <w:tcPr>
+            <w:tcW w:w="435" w:type="pct"/>
+            <w:tcBorders>
+              <w:bottom w:val="single" w:sz="4" w:space="0" w:color="auto"/>
+            </w:tcBorders>
+            <w:shd w:val="clear" w:color="auto" w:fill="auto"/>
+          </w:tcPr>
+          <w:p>
+            <w:pPr>
+              <w:rPr>
+                <w:color w:val="000000" w:themeColor="text1"/>
+                <w:sz w:val="18"/>
+                <w:szCs w:val="18"/>
+              </w:rPr>
+            </w:pPr>
+          </w:p>
+        </w:tc>
+      </w:tr>
+      <w:tr>
+        <w:trPr>
+          <w:cantSplit/>
         </w:trPr>
         <w:tc>
           <w:tcPr>
             <w:tcW w:w="5000" w:type="pct"/>
             <w:gridSpan w:val="11"/>
             <w:tcBorders>
-              <w:top w:val="nil"/>
+              <w:top w:val="single" w:sz="4" w:space="0" w:color="auto"/>
               <w:bottom w:val="single" w:sz="2" w:space="0" w:color="F2F2F2" w:themeColor="background1" w:themeShade="F2"/>
             </w:tcBorders>
             <w:shd w:val="clear" w:color="auto" w:fill="D0D4DD"/>
@@ -1589,7 +1998,6 @@
               <w:top w:w="0" w:type="dxa"/>
               <w:bottom w:w="0" w:type="dxa"/>
             </w:tcMar>
-            <w:vAlign w:val="center"/>
           </w:tcPr>
           <w:p>
             <w:pPr>
@@ -1693,11 +2101,6 @@
         </w:tc>
       </w:tr>
     </w:tbl>
-    <w:p/>
-    <w:p/>
-    <w:p/>
-    <w:p/>
-    <w:p/>
     <w:p/>
     <w:p/>
     <w:p/>
@@ -1727,6 +2130,7 @@
       <w:pgSz w:w="20160" w:h="12240" w:orient="landscape"/>
       <w:pgMar w:top="360" w:right="280" w:bottom="720" w:left="240" w:header="113" w:footer="720" w:gutter="0"/>
       <w:cols w:space="720"/>
+      <w:titlePg/>
       <w:docGrid w:linePitch="299"/>
     </w:sectPr>
   </w:body>
@@ -1992,30 +2396,50 @@
       <w:tblLook w:val="0600" w:firstRow="0" w:lastRow="0" w:firstColumn="0" w:lastColumn="0" w:noHBand="1" w:noVBand="1"/>
     </w:tblPr>
     <w:tblGrid>
-      <w:gridCol w:w="1095"/>
-      <w:gridCol w:w="4376"/>
-      <w:gridCol w:w="2552"/>
-      <w:gridCol w:w="1458"/>
-      <w:gridCol w:w="1641"/>
-      <w:gridCol w:w="1458"/>
-      <w:gridCol w:w="1458"/>
-      <w:gridCol w:w="1458"/>
-      <w:gridCol w:w="1458"/>
-      <w:gridCol w:w="1458"/>
-      <w:gridCol w:w="1228"/>
+      <w:gridCol w:w="993"/>
+      <w:gridCol w:w="848"/>
+      <w:gridCol w:w="2695"/>
+      <w:gridCol w:w="1705"/>
+      <w:gridCol w:w="5385"/>
+      <w:gridCol w:w="1131"/>
+      <w:gridCol w:w="1277"/>
+      <w:gridCol w:w="2027"/>
+      <w:gridCol w:w="1870"/>
+      <w:gridCol w:w="1709"/>
     </w:tblGrid>
     <w:tr>
       <w:trPr>
         <w:cantSplit/>
-        <w:trHeight w:val="405"/>
+        <w:trHeight w:val="454"/>
       </w:trPr>
       <w:tc>
         <w:tcPr>
-          <w:tcW w:w="851" w:type="dxa"/>
+          <w:tcW w:w="253" w:type="pct"/>
           <w:tcBorders>
             <w:bottom w:val="nil"/>
           </w:tcBorders>
-          <w:shd w:val="clear" w:color="auto" w:fill="D0D3DD"/>
+          <w:shd w:val="clear" w:color="auto" w:fill="auto"/>
+          <w:vAlign w:val="center"/>
+        </w:tcPr>
+        <w:p>
+          <w:pPr>
+            <w:rPr>
+              <w:b/>
+              <w:bCs/>
+              <w:color w:val="7F7F7F" w:themeColor="text1" w:themeTint="80"/>
+              <w:sz w:val="18"/>
+              <w:szCs w:val="18"/>
+            </w:rPr>
+          </w:pPr>
+        </w:p>
+      </w:tc>
+      <w:tc>
+        <w:tcPr>
+          <w:tcW w:w="216" w:type="pct"/>
+          <w:tcBorders>
+            <w:bottom w:val="nil"/>
+          </w:tcBorders>
+          <w:shd w:val="clear" w:color="auto" w:fill="auto"/>
           <w:vAlign w:val="center"/>
         </w:tcPr>
         <w:p>
@@ -2024,7 +2448,7 @@
             <w:rPr>
               <w:b/>
               <w:bCs/>
-              <w:color w:val="4A4B4B"/>
+              <w:color w:val="7F7F7F" w:themeColor="text1" w:themeTint="80"/>
               <w:sz w:val="18"/>
               <w:szCs w:val="18"/>
             </w:rPr>
@@ -2033,11 +2457,11 @@
       </w:tc>
       <w:tc>
         <w:tcPr>
-          <w:tcW w:w="3402" w:type="dxa"/>
+          <w:tcW w:w="686" w:type="pct"/>
           <w:tcBorders>
             <w:bottom w:val="nil"/>
           </w:tcBorders>
-          <w:shd w:val="clear" w:color="auto" w:fill="D0D3DD"/>
+          <w:shd w:val="clear" w:color="auto" w:fill="auto"/>
           <w:vAlign w:val="center"/>
         </w:tcPr>
         <w:p>
@@ -2046,7 +2470,7 @@
             <w:rPr>
               <w:b/>
               <w:bCs/>
-              <w:color w:val="4A4B4B"/>
+              <w:color w:val="7F7F7F" w:themeColor="text1" w:themeTint="80"/>
               <w:sz w:val="18"/>
               <w:szCs w:val="18"/>
             </w:rPr>
@@ -2055,11 +2479,12 @@
       </w:tc>
       <w:tc>
         <w:tcPr>
-          <w:tcW w:w="1984" w:type="dxa"/>
+          <w:tcW w:w="434" w:type="pct"/>
           <w:tcBorders>
             <w:bottom w:val="nil"/>
           </w:tcBorders>
-          <w:shd w:val="clear" w:color="auto" w:fill="D0D3DD"/>
+          <w:shd w:val="clear" w:color="auto" w:fill="auto"/>
+          <w:vAlign w:val="center"/>
         </w:tcPr>
         <w:p>
           <w:pPr>
@@ -2067,7 +2492,7 @@
             <w:rPr>
               <w:b/>
               <w:bCs/>
-              <w:color w:val="4A4B4B"/>
+              <w:color w:val="7F7F7F" w:themeColor="text1" w:themeTint="80"/>
               <w:sz w:val="18"/>
               <w:szCs w:val="18"/>
             </w:rPr>
@@ -2076,21 +2501,22 @@
             <w:rPr>
               <w:b/>
               <w:bCs/>
-              <w:color w:val="4A4B4B"/>
+              <w:color w:val="7F7F7F" w:themeColor="text1" w:themeTint="80"/>
               <w:sz w:val="18"/>
               <w:szCs w:val="18"/>
             </w:rPr>
-            <w:t>Project Manager</w:t>
+            <w:t>Project Type</w:t>
           </w:r>
         </w:p>
       </w:tc>
       <w:tc>
         <w:tcPr>
-          <w:tcW w:w="1134" w:type="dxa"/>
+          <w:tcW w:w="1371" w:type="pct"/>
           <w:tcBorders>
             <w:bottom w:val="nil"/>
           </w:tcBorders>
-          <w:shd w:val="clear" w:color="auto" w:fill="D0D3DD"/>
+          <w:shd w:val="clear" w:color="auto" w:fill="auto"/>
+          <w:vAlign w:val="center"/>
         </w:tcPr>
         <w:p>
           <w:pPr>
@@ -2098,7 +2524,7 @@
             <w:rPr>
               <w:b/>
               <w:bCs/>
-              <w:color w:val="4A4B4B"/>
+              <w:color w:val="7F7F7F" w:themeColor="text1" w:themeTint="80"/>
               <w:sz w:val="18"/>
               <w:szCs w:val="18"/>
             </w:rPr>
@@ -2107,7 +2533,39 @@
             <w:rPr>
               <w:b/>
               <w:bCs/>
-              <w:color w:val="4A4B4B"/>
+              <w:color w:val="7F7F7F" w:themeColor="text1" w:themeTint="80"/>
+              <w:sz w:val="18"/>
+              <w:szCs w:val="18"/>
+            </w:rPr>
+            <w:t>Description</w:t>
+          </w:r>
+        </w:p>
+      </w:tc>
+      <w:tc>
+        <w:tcPr>
+          <w:tcW w:w="288" w:type="pct"/>
+          <w:tcBorders>
+            <w:bottom w:val="nil"/>
+          </w:tcBorders>
+          <w:shd w:val="clear" w:color="auto" w:fill="auto"/>
+          <w:vAlign w:val="center"/>
+        </w:tcPr>
+        <w:p>
+          <w:pPr>
+            <w:ind w:right="-481"/>
+            <w:rPr>
+              <w:b/>
+              <w:bCs/>
+              <w:color w:val="7F7F7F" w:themeColor="text1" w:themeTint="80"/>
+              <w:sz w:val="18"/>
+              <w:szCs w:val="18"/>
+            </w:rPr>
+          </w:pPr>
+          <w:r>
+            <w:rPr>
+              <w:b/>
+              <w:bCs/>
+              <w:color w:val="7F7F7F" w:themeColor="text1" w:themeTint="80"/>
               <w:sz w:val="18"/>
               <w:szCs w:val="18"/>
             </w:rPr>
@@ -2117,19 +2575,20 @@
       </w:tc>
       <w:tc>
         <w:tcPr>
-          <w:tcW w:w="1276" w:type="dxa"/>
+          <w:tcW w:w="325" w:type="pct"/>
           <w:tcBorders>
             <w:bottom w:val="nil"/>
           </w:tcBorders>
-          <w:shd w:val="clear" w:color="auto" w:fill="D0D3DD"/>
+          <w:shd w:val="clear" w:color="auto" w:fill="auto"/>
+          <w:vAlign w:val="center"/>
         </w:tcPr>
         <w:p>
           <w:pPr>
-            <w:ind w:right="-481"/>
+            <w:ind w:right="-3527"/>
             <w:rPr>
               <w:b/>
               <w:bCs/>
-              <w:color w:val="4A4B4B"/>
+              <w:color w:val="7F7F7F" w:themeColor="text1" w:themeTint="80"/>
               <w:sz w:val="18"/>
               <w:szCs w:val="18"/>
             </w:rPr>
@@ -2138,49 +2597,30 @@
             <w:rPr>
               <w:b/>
               <w:bCs/>
-              <w:color w:val="4A4B4B"/>
+              <w:color w:val="7F7F7F" w:themeColor="text1" w:themeTint="80"/>
               <w:sz w:val="18"/>
               <w:szCs w:val="18"/>
             </w:rPr>
-            <w:t>End</w:t>
-          </w:r>
-          <w:r>
-            <w:rPr>
-              <w:b/>
-              <w:bCs/>
-              <w:color w:val="4A4B4B"/>
-              <w:sz w:val="18"/>
-              <w:szCs w:val="18"/>
-            </w:rPr>
-            <w:t xml:space="preserve"> </w:t>
-          </w:r>
-          <w:r>
-            <w:rPr>
-              <w:b/>
-              <w:bCs/>
-              <w:color w:val="4A4B4B"/>
-              <w:sz w:val="18"/>
-              <w:szCs w:val="18"/>
-            </w:rPr>
-            <w:t>Date</w:t>
+            <w:t>End Date</w:t>
           </w:r>
         </w:p>
       </w:tc>
       <w:tc>
         <w:tcPr>
-          <w:tcW w:w="1134" w:type="dxa"/>
+          <w:tcW w:w="516" w:type="pct"/>
           <w:tcBorders>
             <w:bottom w:val="nil"/>
           </w:tcBorders>
-          <w:shd w:val="clear" w:color="auto" w:fill="D0D3DD"/>
+          <w:shd w:val="clear" w:color="auto" w:fill="auto"/>
+          <w:vAlign w:val="center"/>
         </w:tcPr>
         <w:p>
           <w:pPr>
-            <w:ind w:right="-481"/>
+            <w:contextualSpacing/>
             <w:rPr>
               <w:b/>
               <w:bCs/>
-              <w:color w:val="4A4B4B"/>
+              <w:color w:val="7F7F7F" w:themeColor="text1" w:themeTint="80"/>
               <w:sz w:val="18"/>
               <w:szCs w:val="18"/>
             </w:rPr>
@@ -2189,20 +2629,30 @@
             <w:rPr>
               <w:b/>
               <w:bCs/>
-              <w:color w:val="4A4B4B"/>
+              <w:color w:val="7F7F7F" w:themeColor="text1" w:themeTint="80"/>
               <w:sz w:val="18"/>
               <w:szCs w:val="18"/>
             </w:rPr>
-            <w:t>Status</w:t>
+            <w:t>Project Budget</w:t>
           </w:r>
         </w:p>
+      </w:tc>
+      <w:tc>
+        <w:tcPr>
+          <w:tcW w:w="476" w:type="pct"/>
+          <w:tcBorders>
+            <w:bottom w:val="nil"/>
+          </w:tcBorders>
+          <w:shd w:val="clear" w:color="auto" w:fill="auto"/>
+          <w:vAlign w:val="center"/>
+        </w:tcPr>
         <w:p>
           <w:pPr>
             <w:ind w:right="-481"/>
             <w:rPr>
               <w:b/>
               <w:bCs/>
-              <w:color w:val="4A4B4B"/>
+              <w:color w:val="7F7F7F" w:themeColor="text1" w:themeTint="80"/>
               <w:sz w:val="18"/>
               <w:szCs w:val="18"/>
             </w:rPr>
@@ -2211,29 +2661,29 @@
             <w:rPr>
               <w:b/>
               <w:bCs/>
-              <w:color w:val="4A4B4B"/>
+              <w:color w:val="7F7F7F" w:themeColor="text1" w:themeTint="80"/>
               <w:sz w:val="18"/>
               <w:szCs w:val="18"/>
             </w:rPr>
-            <w:t>Date</w:t>
+            <w:t>Client Sponsor</w:t>
           </w:r>
         </w:p>
       </w:tc>
       <w:tc>
         <w:tcPr>
-          <w:tcW w:w="1134" w:type="dxa"/>
+          <w:tcW w:w="435" w:type="pct"/>
           <w:tcBorders>
             <w:bottom w:val="nil"/>
           </w:tcBorders>
-          <w:shd w:val="clear" w:color="auto" w:fill="D0D3DD"/>
+          <w:shd w:val="clear" w:color="auto" w:fill="auto"/>
+          <w:vAlign w:val="center"/>
         </w:tcPr>
         <w:p>
           <w:pPr>
-            <w:ind w:right="-481"/>
             <w:rPr>
               <w:b/>
               <w:bCs/>
-              <w:color w:val="4A4B4B"/>
+              <w:color w:val="7F7F7F" w:themeColor="text1" w:themeTint="80"/>
               <w:sz w:val="18"/>
               <w:szCs w:val="18"/>
             </w:rPr>
@@ -2242,167 +2692,16 @@
             <w:rPr>
               <w:b/>
               <w:bCs/>
-              <w:color w:val="4A4B4B"/>
+              <w:color w:val="7F7F7F" w:themeColor="text1" w:themeTint="80"/>
               <w:sz w:val="18"/>
               <w:szCs w:val="18"/>
             </w:rPr>
-            <w:t>Phase</w:t>
-          </w:r>
-        </w:p>
-      </w:tc>
-      <w:tc>
-        <w:tcPr>
-          <w:tcW w:w="1134" w:type="dxa"/>
-          <w:tcBorders>
-            <w:bottom w:val="nil"/>
-          </w:tcBorders>
-          <w:shd w:val="clear" w:color="auto" w:fill="D0D3DD"/>
-        </w:tcPr>
-        <w:p>
-          <w:pPr>
-            <w:ind w:right="-481"/>
-            <w:rPr>
-              <w:b/>
-              <w:bCs/>
-              <w:color w:val="4A4B4B"/>
-              <w:sz w:val="18"/>
-              <w:szCs w:val="18"/>
-            </w:rPr>
-          </w:pPr>
-          <w:r>
-            <w:rPr>
-              <w:b/>
-              <w:bCs/>
-              <w:color w:val="4A4B4B"/>
-              <w:sz w:val="18"/>
-              <w:szCs w:val="18"/>
-            </w:rPr>
-            <w:t>Budget</w:t>
-          </w:r>
-        </w:p>
-      </w:tc>
-      <w:tc>
-        <w:tcPr>
-          <w:tcW w:w="1134" w:type="dxa"/>
-          <w:tcBorders>
-            <w:bottom w:val="nil"/>
-          </w:tcBorders>
-          <w:shd w:val="clear" w:color="auto" w:fill="D0D3DD"/>
-        </w:tcPr>
-        <w:p>
-          <w:pPr>
-            <w:ind w:right="-481"/>
-            <w:contextualSpacing/>
-            <w:rPr>
-              <w:b/>
-              <w:bCs/>
-              <w:color w:val="4A4B4B"/>
-              <w:sz w:val="18"/>
-              <w:szCs w:val="18"/>
-            </w:rPr>
-          </w:pPr>
-          <w:r>
-            <w:rPr>
-              <w:b/>
-              <w:bCs/>
-              <w:color w:val="4A4B4B"/>
-              <w:sz w:val="18"/>
-              <w:szCs w:val="18"/>
-            </w:rPr>
-            <w:t>Schedule</w:t>
-          </w:r>
-        </w:p>
-      </w:tc>
-      <w:tc>
-        <w:tcPr>
-          <w:tcW w:w="1134" w:type="dxa"/>
-          <w:tcBorders>
-            <w:bottom w:val="nil"/>
-          </w:tcBorders>
-          <w:shd w:val="clear" w:color="auto" w:fill="D0D3DD"/>
-        </w:tcPr>
-        <w:p>
-          <w:pPr>
-            <w:ind w:right="-481"/>
-            <w:rPr>
-              <w:b/>
-              <w:bCs/>
-              <w:color w:val="4A4B4B"/>
-              <w:sz w:val="18"/>
-              <w:szCs w:val="18"/>
-            </w:rPr>
-          </w:pPr>
-          <w:r>
-            <w:rPr>
-              <w:b/>
-              <w:bCs/>
-              <w:color w:val="4A4B4B"/>
-              <w:sz w:val="18"/>
-              <w:szCs w:val="18"/>
-            </w:rPr>
-            <w:t>Team</w:t>
-          </w:r>
-        </w:p>
-      </w:tc>
-      <w:tc>
-        <w:tcPr>
-          <w:tcW w:w="955" w:type="dxa"/>
-          <w:tcBorders>
-            <w:bottom w:val="nil"/>
-          </w:tcBorders>
-          <w:shd w:val="clear" w:color="auto" w:fill="D0D3DD"/>
-        </w:tcPr>
-        <w:p>
-          <w:pPr>
-            <w:rPr>
-              <w:b/>
-              <w:bCs/>
-              <w:color w:val="4A4B4B"/>
-              <w:sz w:val="18"/>
-              <w:szCs w:val="18"/>
-            </w:rPr>
-          </w:pPr>
-          <w:r>
-            <w:rPr>
-              <w:b/>
-              <w:bCs/>
-              <w:color w:val="4A4B4B"/>
-              <w:sz w:val="18"/>
-              <w:szCs w:val="18"/>
-            </w:rPr>
-            <w:t>Overall</w:t>
-          </w:r>
-        </w:p>
-        <w:p>
-          <w:pPr>
-            <w:ind w:right="-481"/>
-            <w:rPr>
-              <w:b/>
-              <w:bCs/>
-              <w:color w:val="4A4B4B"/>
-              <w:sz w:val="18"/>
-              <w:szCs w:val="18"/>
-            </w:rPr>
-          </w:pPr>
-          <w:r>
-            <w:rPr>
-              <w:b/>
-              <w:bCs/>
-              <w:color w:val="4A4B4B"/>
-              <w:sz w:val="18"/>
-              <w:szCs w:val="18"/>
-            </w:rPr>
-            <w:t>Health</w:t>
+            <w:t>Project Manager</w:t>
           </w:r>
         </w:p>
       </w:tc>
     </w:tr>
   </w:tbl>
-  <w:p>
-    <w:pPr>
-      <w:pStyle w:val="Header"/>
-    </w:pPr>
-  </w:p>
   <w:p>
     <w:pPr>
       <w:pStyle w:val="BodyText"/>
@@ -3534,7 +3833,7 @@
 </file>
 
 <file path=customXml/itemProps1.xml><?xml version="1.0" encoding="utf-8"?>
-<ds:datastoreItem xmlns:ds="http://schemas.openxmlformats.org/officeDocument/2006/customXml" ds:itemID="{BDE04F6E-4E7C-5C43-875F-49C06CD20643}">
+<ds:datastoreItem xmlns:ds="http://schemas.openxmlformats.org/officeDocument/2006/customXml" ds:itemID="{6F8931DE-52BA-6A49-89CD-A667EBB4E818}">
   <ds:schemaRefs>
     <ds:schemaRef ds:uri="http://schemas.openxmlformats.org/officeDocument/2006/bibliography"/>
   </ds:schemaRefs>

</xml_diff>

<commit_message>
DESCW-967 'final' model/controller changes for MVP
* later ticket will handle the project_type
</commit_message>
<xml_diff>
--- a/backend/reports/docx/rpt_PA_Ministry.docx
+++ b/backend/reports/docx/rpt_PA_Ministry.docx
@@ -1990,7 +1990,7 @@
             <w:gridSpan w:val="11"/>
             <w:tcBorders>
               <w:top w:val="single" w:sz="4" w:space="0" w:color="auto"/>
-              <w:bottom w:val="single" w:sz="2" w:space="0" w:color="F2F2F2" w:themeColor="background1" w:themeShade="F2"/>
+              <w:bottom w:val="nil"/>
             </w:tcBorders>
             <w:shd w:val="clear" w:color="auto" w:fill="D0D4DD"/>
             <w:noWrap/>
@@ -2097,6 +2097,342 @@
               </w:rPr>
               <w:t>}</w:t>
             </w:r>
+          </w:p>
+        </w:tc>
+      </w:tr>
+      <w:tr>
+        <w:trPr>
+          <w:cantSplit/>
+          <w:trHeight w:val="99"/>
+        </w:trPr>
+        <w:tc>
+          <w:tcPr>
+            <w:tcW w:w="253" w:type="pct"/>
+            <w:tcBorders>
+              <w:bottom w:val="nil"/>
+            </w:tcBorders>
+            <w:shd w:val="clear" w:color="auto" w:fill="auto"/>
+          </w:tcPr>
+          <w:p>
+            <w:pPr>
+              <w:ind w:right="3"/>
+              <w:rPr>
+                <w:color w:val="000000" w:themeColor="text1"/>
+                <w:sz w:val="18"/>
+                <w:szCs w:val="18"/>
+              </w:rPr>
+            </w:pPr>
+          </w:p>
+        </w:tc>
+        <w:tc>
+          <w:tcPr>
+            <w:tcW w:w="216" w:type="pct"/>
+            <w:gridSpan w:val="2"/>
+            <w:tcBorders>
+              <w:bottom w:val="nil"/>
+            </w:tcBorders>
+            <w:shd w:val="clear" w:color="auto" w:fill="auto"/>
+          </w:tcPr>
+          <w:p>
+            <w:pPr>
+              <w:rPr>
+                <w:color w:val="000000" w:themeColor="text1"/>
+                <w:sz w:val="18"/>
+                <w:szCs w:val="18"/>
+              </w:rPr>
+            </w:pPr>
+          </w:p>
+        </w:tc>
+        <w:tc>
+          <w:tcPr>
+            <w:tcW w:w="686" w:type="pct"/>
+            <w:tcBorders>
+              <w:bottom w:val="nil"/>
+            </w:tcBorders>
+            <w:shd w:val="clear" w:color="auto" w:fill="auto"/>
+          </w:tcPr>
+          <w:p>
+            <w:pPr>
+              <w:rPr>
+                <w:b/>
+                <w:bCs/>
+                <w:color w:val="000000" w:themeColor="text1"/>
+                <w:sz w:val="18"/>
+                <w:szCs w:val="18"/>
+              </w:rPr>
+            </w:pPr>
+            <w:r>
+              <w:rPr>
+                <w:b/>
+                <w:bCs/>
+                <w:color w:val="000000" w:themeColor="text1"/>
+                <w:sz w:val="18"/>
+                <w:szCs w:val="18"/>
+              </w:rPr>
+              <w:t>Total</w:t>
+            </w:r>
+            <w:r>
+              <w:rPr>
+                <w:b/>
+                <w:bCs/>
+                <w:color w:val="000000" w:themeColor="text1"/>
+                <w:sz w:val="18"/>
+                <w:szCs w:val="18"/>
+              </w:rPr>
+              <w:t xml:space="preserve"> Projects</w:t>
+            </w:r>
+            <w:proofErr w:type="gramStart"/>
+            <w:r>
+              <w:rPr>
+                <w:b/>
+                <w:bCs/>
+                <w:color w:val="000000" w:themeColor="text1"/>
+                <w:sz w:val="18"/>
+                <w:szCs w:val="18"/>
+              </w:rPr>
+              <w:t>:</w:t>
+            </w:r>
+            <w:r>
+              <w:rPr>
+                <w:b/>
+                <w:bCs/>
+                <w:color w:val="000000" w:themeColor="text1"/>
+                <w:sz w:val="18"/>
+                <w:szCs w:val="18"/>
+              </w:rPr>
+              <w:t xml:space="preserve">  {</w:t>
+            </w:r>
+            <w:proofErr w:type="spellStart"/>
+            <w:proofErr w:type="gramEnd"/>
+            <w:r>
+              <w:rPr>
+                <w:b/>
+                <w:bCs/>
+                <w:color w:val="000000" w:themeColor="text1"/>
+                <w:sz w:val="18"/>
+                <w:szCs w:val="18"/>
+              </w:rPr>
+              <w:t>d.</w:t>
+            </w:r>
+            <w:r>
+              <w:rPr>
+                <w:b/>
+                <w:bCs/>
+                <w:color w:val="000000" w:themeColor="text1"/>
+                <w:sz w:val="18"/>
+                <w:szCs w:val="18"/>
+              </w:rPr>
+              <w:t>total_projects</w:t>
+            </w:r>
+            <w:proofErr w:type="spellEnd"/>
+            <w:r>
+              <w:rPr>
+                <w:b/>
+                <w:bCs/>
+                <w:color w:val="000000" w:themeColor="text1"/>
+                <w:sz w:val="18"/>
+                <w:szCs w:val="18"/>
+              </w:rPr>
+              <w:t>}</w:t>
+            </w:r>
+          </w:p>
+        </w:tc>
+        <w:tc>
+          <w:tcPr>
+            <w:tcW w:w="433" w:type="pct"/>
+            <w:tcBorders>
+              <w:bottom w:val="nil"/>
+            </w:tcBorders>
+            <w:shd w:val="clear" w:color="auto" w:fill="auto"/>
+          </w:tcPr>
+          <w:p>
+            <w:pPr>
+              <w:rPr>
+                <w:color w:val="000000" w:themeColor="text1"/>
+                <w:sz w:val="18"/>
+                <w:szCs w:val="18"/>
+              </w:rPr>
+            </w:pPr>
+          </w:p>
+        </w:tc>
+        <w:tc>
+          <w:tcPr>
+            <w:tcW w:w="1371" w:type="pct"/>
+            <w:tcBorders>
+              <w:bottom w:val="nil"/>
+            </w:tcBorders>
+            <w:shd w:val="clear" w:color="auto" w:fill="auto"/>
+          </w:tcPr>
+          <w:p>
+            <w:pPr>
+              <w:ind w:right="141"/>
+              <w:rPr>
+                <w:color w:val="000000" w:themeColor="text1"/>
+                <w:sz w:val="18"/>
+                <w:szCs w:val="18"/>
+              </w:rPr>
+            </w:pPr>
+          </w:p>
+        </w:tc>
+        <w:tc>
+          <w:tcPr>
+            <w:tcW w:w="289" w:type="pct"/>
+            <w:tcBorders>
+              <w:bottom w:val="nil"/>
+            </w:tcBorders>
+            <w:shd w:val="clear" w:color="auto" w:fill="auto"/>
+          </w:tcPr>
+          <w:p>
+            <w:pPr>
+              <w:rPr>
+                <w:color w:val="000000" w:themeColor="text1"/>
+                <w:sz w:val="18"/>
+                <w:szCs w:val="18"/>
+              </w:rPr>
+            </w:pPr>
+          </w:p>
+        </w:tc>
+        <w:tc>
+          <w:tcPr>
+            <w:tcW w:w="325" w:type="pct"/>
+            <w:tcBorders>
+              <w:bottom w:val="nil"/>
+            </w:tcBorders>
+            <w:shd w:val="clear" w:color="auto" w:fill="auto"/>
+          </w:tcPr>
+          <w:p>
+            <w:pPr>
+              <w:ind w:right="-105"/>
+              <w:rPr>
+                <w:b/>
+                <w:bCs/>
+                <w:color w:val="000000" w:themeColor="text1"/>
+                <w:sz w:val="18"/>
+                <w:szCs w:val="18"/>
+              </w:rPr>
+            </w:pPr>
+            <w:r>
+              <w:rPr>
+                <w:b/>
+                <w:bCs/>
+                <w:color w:val="000000" w:themeColor="text1"/>
+                <w:sz w:val="18"/>
+                <w:szCs w:val="18"/>
+              </w:rPr>
+              <w:t>Total Budget</w:t>
+            </w:r>
+          </w:p>
+        </w:tc>
+        <w:tc>
+          <w:tcPr>
+            <w:tcW w:w="516" w:type="pct"/>
+            <w:tcBorders>
+              <w:bottom w:val="nil"/>
+            </w:tcBorders>
+            <w:shd w:val="clear" w:color="auto" w:fill="auto"/>
+          </w:tcPr>
+          <w:p>
+            <w:pPr>
+              <w:contextualSpacing/>
+              <w:jc w:val="right"/>
+              <w:rPr>
+                <w:b/>
+                <w:bCs/>
+                <w:color w:val="000000" w:themeColor="text1"/>
+                <w:sz w:val="18"/>
+                <w:szCs w:val="18"/>
+              </w:rPr>
+            </w:pPr>
+            <w:r>
+              <w:rPr>
+                <w:b/>
+                <w:bCs/>
+                <w:color w:val="000000" w:themeColor="text1"/>
+                <w:sz w:val="18"/>
+                <w:szCs w:val="18"/>
+              </w:rPr>
+              <w:t>{</w:t>
+            </w:r>
+            <w:proofErr w:type="spellStart"/>
+            <w:proofErr w:type="gramStart"/>
+            <w:r>
+              <w:rPr>
+                <w:b/>
+                <w:bCs/>
+                <w:color w:val="000000" w:themeColor="text1"/>
+                <w:sz w:val="18"/>
+                <w:szCs w:val="18"/>
+              </w:rPr>
+              <w:t>d.</w:t>
+            </w:r>
+            <w:r>
+              <w:rPr>
+                <w:b/>
+                <w:bCs/>
+                <w:color w:val="000000" w:themeColor="text1"/>
+                <w:sz w:val="18"/>
+                <w:szCs w:val="18"/>
+              </w:rPr>
+              <w:t>total</w:t>
+            </w:r>
+            <w:proofErr w:type="gramEnd"/>
+            <w:r>
+              <w:rPr>
+                <w:b/>
+                <w:bCs/>
+                <w:color w:val="000000" w:themeColor="text1"/>
+                <w:sz w:val="18"/>
+                <w:szCs w:val="18"/>
+              </w:rPr>
+              <w:t>_budget</w:t>
+            </w:r>
+            <w:proofErr w:type="spellEnd"/>
+            <w:r>
+              <w:rPr>
+                <w:b/>
+                <w:bCs/>
+                <w:color w:val="000000" w:themeColor="text1"/>
+                <w:sz w:val="18"/>
+                <w:szCs w:val="18"/>
+              </w:rPr>
+              <w:t>}</w:t>
+            </w:r>
+          </w:p>
+        </w:tc>
+        <w:tc>
+          <w:tcPr>
+            <w:tcW w:w="476" w:type="pct"/>
+            <w:tcBorders>
+              <w:bottom w:val="nil"/>
+            </w:tcBorders>
+            <w:shd w:val="clear" w:color="auto" w:fill="auto"/>
+          </w:tcPr>
+          <w:p>
+            <w:pPr>
+              <w:rPr>
+                <w:color w:val="000000" w:themeColor="text1"/>
+                <w:sz w:val="18"/>
+                <w:szCs w:val="18"/>
+              </w:rPr>
+            </w:pPr>
+          </w:p>
+        </w:tc>
+        <w:tc>
+          <w:tcPr>
+            <w:tcW w:w="435" w:type="pct"/>
+            <w:tcBorders>
+              <w:bottom w:val="nil"/>
+            </w:tcBorders>
+            <w:shd w:val="clear" w:color="auto" w:fill="auto"/>
+          </w:tcPr>
+          <w:p>
+            <w:pPr>
+              <w:rPr>
+                <w:color w:val="000000" w:themeColor="text1"/>
+                <w:sz w:val="18"/>
+                <w:szCs w:val="18"/>
+              </w:rPr>
+            </w:pPr>
           </w:p>
         </w:tc>
       </w:tr>
@@ -3833,7 +4169,7 @@
 </file>
 
 <file path=customXml/itemProps1.xml><?xml version="1.0" encoding="utf-8"?>
-<ds:datastoreItem xmlns:ds="http://schemas.openxmlformats.org/officeDocument/2006/customXml" ds:itemID="{6F8931DE-52BA-6A49-89CD-A667EBB4E818}">
+<ds:datastoreItem xmlns:ds="http://schemas.openxmlformats.org/officeDocument/2006/customXml" ds:itemID="{FF91D5D6-F429-1140-9376-3C49C8D21019}">
   <ds:schemaRefs>
     <ds:schemaRef ds:uri="http://schemas.openxmlformats.org/officeDocument/2006/bibliography"/>
   </ds:schemaRefs>

</xml_diff>